<commit_message>
update meet up entry
</commit_message>
<xml_diff>
--- a/Daily report.docx
+++ b/Daily report.docx
@@ -134,6 +134,56 @@
       </w:r>
       <w:r>
         <w:t>sprites</w:t>
+      </w:r>
+    </w:p>
+    <w:p>
+      <w:r>
+        <w:t>3/26/19</w:t>
+      </w:r>
+    </w:p>
+    <w:p>
+      <w:pPr>
+        <w:pStyle w:val="ListParagraph"/>
+        <w:numPr>
+          <w:ilvl w:val="0"/>
+          <w:numId w:val="1"/>
+        </w:numPr>
+      </w:pPr>
+      <w:r>
+        <w:t xml:space="preserve">Meet to redesign the schedule, and assign the programming portion of the </w:t>
+      </w:r>
+      <w:r>
+        <w:t>project to everyone</w:t>
+      </w:r>
+    </w:p>
+    <w:p>
+      <w:pPr>
+        <w:pStyle w:val="ListParagraph"/>
+        <w:numPr>
+          <w:ilvl w:val="0"/>
+          <w:numId w:val="1"/>
+        </w:numPr>
+      </w:pPr>
+      <w:r>
+        <w:t>Agree</w:t>
+      </w:r>
+      <w:r>
+        <w:t>d</w:t>
+      </w:r>
+      <w:r>
+        <w:t xml:space="preserve"> on a new meet up every week on Tuesday 3:30pm</w:t>
+      </w:r>
+    </w:p>
+    <w:p>
+      <w:pPr>
+        <w:pStyle w:val="ListParagraph"/>
+        <w:numPr>
+          <w:ilvl w:val="0"/>
+          <w:numId w:val="1"/>
+        </w:numPr>
+      </w:pPr>
+      <w:r>
+        <w:t>Agreed that we are going to meet up with Dr Fry to talk about the our schedule</w:t>
       </w:r>
       <w:bookmarkStart w:id="0" w:name="_GoBack"/>
       <w:bookmarkEnd w:id="0"/>

</xml_diff>